<commit_message>
Changes in emails, experience in technologies and end date for dynasystems and sendValue
</commit_message>
<xml_diff>
--- a/English -CURRICULUM VITAE-Yoandry Enrique Lumpuy Marrero.docx
+++ b/English -CURRICULUM VITAE-Yoandry Enrique Lumpuy Marrero.docx
@@ -855,11 +855,12 @@
         <w:spacing w:line="300" w:lineRule="auto"/>
         <w:jc w:val="both"/>
         <w:rPr>
-          <w:rFonts w:ascii="Calibri" w:hAnsi="Calibri" w:cs="Calibri"/>
-          <w:i/>
-          <w:sz w:val="22"/>
-          <w:szCs w:val="22"/>
-          <w:lang w:val="fr-FR"/>
+          <w:rStyle w:val="Hyperlink"/>
+          <w:rFonts w:ascii="Calibri" w:hAnsi="Calibri" w:cs="Calibri"/>
+          <w:i/>
+          <w:sz w:val="22"/>
+          <w:szCs w:val="22"/>
+          <w:lang w:val="en-US"/>
         </w:rPr>
       </w:pPr>
       <w:r>
@@ -925,7 +926,7 @@
             <w:i/>
             <w:sz w:val="22"/>
             <w:szCs w:val="22"/>
-            <w:lang w:val="fr-FR"/>
+            <w:lang w:val="en-US"/>
           </w:rPr>
           <w:t>yoandry.lumpuy@yandex.com</w:t>
         </w:r>
@@ -937,44 +938,9 @@
           <w:i/>
           <w:sz w:val="22"/>
           <w:szCs w:val="22"/>
-          <w:lang w:val="fr-FR"/>
-        </w:rPr>
-        <w:t xml:space="preserve">; </w:t>
-      </w:r>
-      <w:hyperlink r:id="rId9" w:history="1">
-        <w:r>
-          <w:rPr>
-            <w:rStyle w:val="Hyperlink"/>
-            <w:rFonts w:ascii="Calibri" w:hAnsi="Calibri" w:cs="Calibri"/>
-            <w:i/>
-            <w:sz w:val="22"/>
-            <w:szCs w:val="22"/>
-            <w:u w:val="none"/>
-            <w:lang w:val="fr-FR"/>
-          </w:rPr>
-          <w:t>ylumpuy2015</w:t>
-        </w:r>
-        <w:r>
-          <w:rPr>
-            <w:rStyle w:val="Hyperlink"/>
-            <w:rFonts w:ascii="Calibri" w:hAnsi="Calibri" w:cs="Calibri"/>
-            <w:i/>
-            <w:sz w:val="22"/>
-            <w:szCs w:val="22"/>
-            <w:lang w:val="fr-FR"/>
-          </w:rPr>
-          <w:t>@gmail.com</w:t>
-        </w:r>
-      </w:hyperlink>
-      <w:r>
-        <w:rPr>
-          <w:rFonts w:ascii="Calibri" w:hAnsi="Calibri" w:cs="Calibri"/>
-          <w:i/>
-          <w:sz w:val="22"/>
-          <w:szCs w:val="22"/>
-          <w:lang w:val="fr-FR"/>
-        </w:rPr>
-        <w:t xml:space="preserve">;  </w:t>
+          <w:lang w:val="en-US"/>
+        </w:rPr>
+        <w:t xml:space="preserve"> </w:t>
       </w:r>
     </w:p>
     <w:p>
@@ -985,7 +951,47 @@
         <w:spacing w:line="300" w:lineRule="auto"/>
         <w:jc w:val="both"/>
         <w:rPr>
+          <w:rFonts w:ascii="Calibri" w:hAnsi="Calibri" w:cs="Calibri"/>
+          <w:i/>
+          <w:color w:val="0000FF"/>
+          <w:sz w:val="22"/>
+          <w:szCs w:val="22"/>
+          <w:u w:val="single"/>
+          <w:lang w:val="en-US"/>
+        </w:rPr>
+      </w:pPr>
+      <w:r>
+        <w:rPr>
           <w:rStyle w:val="Hyperlink"/>
+          <w:rFonts w:ascii="Calibri" w:hAnsi="Calibri" w:cs="Calibri"/>
+          <w:sz w:val="22"/>
+          <w:szCs w:val="22"/>
+          <w:u w:val="none"/>
+          <w:lang w:val="en-US"/>
+        </w:rPr>
+        <w:t xml:space="preserve">                                                         </w:t>
+      </w:r>
+      <w:r>
+        <w:rPr>
+          <w:rStyle w:val="Hyperlink"/>
+          <w:rFonts w:ascii="Calibri" w:hAnsi="Calibri" w:cs="Calibri"/>
+          <w:i/>
+          <w:sz w:val="22"/>
+          <w:szCs w:val="22"/>
+          <w:lang w:val="en-US"/>
+        </w:rPr>
+        <w:t>yoandry.lumpuy@gmail.com</w:t>
+      </w:r>
+    </w:p>
+    <w:p>
+      <w:pPr>
+        <w:pBdr>
+          <w:top w:val="single" w:sz="4" w:space="1" w:color="auto"/>
+        </w:pBdr>
+        <w:spacing w:line="300" w:lineRule="auto"/>
+        <w:jc w:val="both"/>
+        <w:rPr>
+          <w:rStyle w:val="Hyperlink"/>
           <w:i/>
           <w:lang w:val="en-US"/>
         </w:rPr>
@@ -1035,7 +1041,7 @@
         </w:rPr>
         <w:tab/>
       </w:r>
-      <w:hyperlink r:id="rId10" w:history="1">
+      <w:hyperlink r:id="rId9" w:history="1">
         <w:r>
           <w:rPr>
             <w:rStyle w:val="Hyperlink"/>
@@ -1107,7 +1113,7 @@
         </w:rPr>
         <w:tab/>
       </w:r>
-      <w:hyperlink r:id="rId11" w:history="1">
+      <w:hyperlink r:id="rId10" w:history="1">
         <w:r>
           <w:rPr>
             <w:rStyle w:val="Hyperlink"/>
@@ -1925,67 +1931,11 @@
         <w:jc w:val="both"/>
         <w:rPr>
           <w:rFonts w:ascii="Calibri" w:hAnsi="Calibri" w:cs="Calibri"/>
-          <w:i/>
-          <w:sz w:val="22"/>
-          <w:szCs w:val="22"/>
-          <w:lang w:val="en-US"/>
-        </w:rPr>
-      </w:pPr>
-      <w:r>
-        <w:rPr>
-          <w:rFonts w:ascii="Calibri" w:hAnsi="Calibri" w:cs="Calibri"/>
-          <w:sz w:val="22"/>
-          <w:szCs w:val="22"/>
-          <w:lang w:val="en-US"/>
-        </w:rPr>
-        <w:t xml:space="preserve">Entity: </w:t>
-      </w:r>
-      <w:r>
-        <w:rPr>
-          <w:rFonts w:ascii="Calibri" w:hAnsi="Calibri" w:cs="Calibri"/>
-          <w:sz w:val="22"/>
-          <w:szCs w:val="22"/>
-          <w:lang w:val="en-US"/>
-        </w:rPr>
-        <w:tab/>
-      </w:r>
-      <w:r>
-        <w:rPr>
-          <w:rFonts w:ascii="Calibri" w:hAnsi="Calibri" w:cs="Calibri"/>
-          <w:sz w:val="22"/>
-          <w:szCs w:val="22"/>
-          <w:lang w:val="en-US"/>
-        </w:rPr>
-        <w:tab/>
-      </w:r>
-      <w:r>
-        <w:rPr>
-          <w:rFonts w:ascii="Calibri" w:hAnsi="Calibri" w:cs="Calibri"/>
-          <w:sz w:val="22"/>
-          <w:szCs w:val="22"/>
-          <w:lang w:val="en-US"/>
-        </w:rPr>
-        <w:tab/>
-      </w:r>
-      <w:r>
-        <w:rPr>
-          <w:rFonts w:ascii="Calibri" w:hAnsi="Calibri" w:cs="Calibri"/>
-          <w:sz w:val="22"/>
-          <w:szCs w:val="22"/>
-          <w:lang w:val="en-US"/>
-        </w:rPr>
-        <w:tab/>
-      </w:r>
-      <w:r>
-        <w:rPr>
-          <w:rFonts w:ascii="Calibri" w:hAnsi="Calibri" w:cs="Calibri"/>
-          <w:i/>
-          <w:sz w:val="22"/>
-          <w:szCs w:val="22"/>
-          <w:lang w:val="en-US"/>
-        </w:rPr>
-        <w:t>ATI Company, Sancti Spíritus Division.</w:t>
-      </w:r>
+          <w:sz w:val="22"/>
+          <w:szCs w:val="22"/>
+          <w:lang w:val="en-US"/>
+        </w:rPr>
+      </w:pPr>
     </w:p>
     <w:p>
       <w:pPr>
@@ -2001,145 +1951,9 @@
           <w:szCs w:val="22"/>
           <w:lang w:val="en-US"/>
         </w:rPr>
-      </w:pPr>
-      <w:r>
-        <w:rPr>
-          <w:rFonts w:ascii="Calibri" w:hAnsi="Calibri" w:cs="Calibri"/>
-          <w:sz w:val="22"/>
-          <w:szCs w:val="22"/>
-          <w:lang w:val="en-US"/>
-        </w:rPr>
-        <w:t xml:space="preserve">Telephone: </w:t>
-      </w:r>
-      <w:r>
-        <w:rPr>
-          <w:rFonts w:ascii="Calibri" w:hAnsi="Calibri" w:cs="Calibri"/>
-          <w:sz w:val="22"/>
-          <w:szCs w:val="22"/>
-          <w:lang w:val="en-US"/>
-        </w:rPr>
-        <w:tab/>
-      </w:r>
-      <w:r>
-        <w:rPr>
-          <w:rFonts w:ascii="Calibri" w:hAnsi="Calibri" w:cs="Calibri"/>
-          <w:sz w:val="22"/>
-          <w:szCs w:val="22"/>
-          <w:lang w:val="en-US"/>
-        </w:rPr>
-        <w:tab/>
-      </w:r>
-      <w:r>
-        <w:rPr>
-          <w:rFonts w:ascii="Calibri" w:hAnsi="Calibri" w:cs="Calibri"/>
-          <w:sz w:val="22"/>
-          <w:szCs w:val="22"/>
-          <w:lang w:val="en-US"/>
-        </w:rPr>
-        <w:tab/>
-      </w:r>
-      <w:r>
-        <w:rPr>
-          <w:rFonts w:ascii="Calibri" w:hAnsi="Calibri" w:cs="Calibri"/>
-          <w:i/>
-          <w:sz w:val="22"/>
-          <w:szCs w:val="22"/>
-          <w:lang w:val="en-US"/>
-        </w:rPr>
-        <w:t>(+53) (41) 328852.</w:t>
-      </w:r>
-    </w:p>
-    <w:p>
-      <w:pPr>
-        <w:pBdr>
-          <w:top w:val="single" w:sz="4" w:space="1" w:color="auto"/>
-        </w:pBdr>
-        <w:spacing w:line="300" w:lineRule="auto"/>
-        <w:jc w:val="both"/>
-        <w:rPr>
-          <w:rFonts w:ascii="Calibri" w:hAnsi="Calibri" w:cs="Calibri"/>
-          <w:i/>
-          <w:sz w:val="22"/>
-          <w:szCs w:val="22"/>
-          <w:lang w:val="en-US"/>
-        </w:rPr>
-      </w:pPr>
-      <w:r>
-        <w:rPr>
-          <w:rFonts w:ascii="Calibri" w:hAnsi="Calibri" w:cs="Calibri"/>
-          <w:sz w:val="22"/>
-          <w:szCs w:val="22"/>
-          <w:lang w:val="en-US"/>
-        </w:rPr>
-        <w:t xml:space="preserve">Email: </w:t>
-      </w:r>
-      <w:r>
-        <w:rPr>
-          <w:rFonts w:ascii="Calibri" w:hAnsi="Calibri" w:cs="Calibri"/>
-          <w:sz w:val="22"/>
-          <w:szCs w:val="22"/>
-          <w:lang w:val="en-US"/>
-        </w:rPr>
-        <w:tab/>
-      </w:r>
-      <w:r>
-        <w:rPr>
-          <w:rFonts w:ascii="Calibri" w:hAnsi="Calibri" w:cs="Calibri"/>
-          <w:sz w:val="22"/>
-          <w:szCs w:val="22"/>
-          <w:lang w:val="en-US"/>
-        </w:rPr>
-        <w:tab/>
-      </w:r>
-      <w:r>
-        <w:rPr>
-          <w:rFonts w:ascii="Calibri" w:hAnsi="Calibri" w:cs="Calibri"/>
-          <w:sz w:val="22"/>
-          <w:szCs w:val="22"/>
-          <w:lang w:val="en-US"/>
-        </w:rPr>
-        <w:tab/>
-      </w:r>
-      <w:r>
-        <w:rPr>
-          <w:rFonts w:ascii="Calibri" w:hAnsi="Calibri" w:cs="Calibri"/>
-          <w:sz w:val="22"/>
-          <w:szCs w:val="22"/>
-          <w:lang w:val="en-US"/>
-        </w:rPr>
-        <w:tab/>
-      </w:r>
-      <w:hyperlink r:id="rId12" w:history="1">
-        <w:r>
-          <w:rPr>
-            <w:rStyle w:val="Hyperlink"/>
-            <w:rFonts w:ascii="Calibri" w:hAnsi="Calibri" w:cs="Calibri"/>
-            <w:i/>
-            <w:sz w:val="22"/>
-            <w:szCs w:val="22"/>
-            <w:lang w:val="en-US"/>
-          </w:rPr>
-          <w:t>yoandry@atiss.une.cu</w:t>
-        </w:r>
-      </w:hyperlink>
-    </w:p>
-    <w:p>
-      <w:pPr>
-        <w:pBdr>
-          <w:top w:val="single" w:sz="4" w:space="1" w:color="auto"/>
-        </w:pBdr>
-        <w:spacing w:line="300" w:lineRule="auto"/>
-        <w:jc w:val="both"/>
-        <w:rPr>
-          <w:rFonts w:ascii="Calibri" w:hAnsi="Calibri" w:cs="Calibri"/>
-          <w:i/>
-          <w:sz w:val="22"/>
-          <w:szCs w:val="22"/>
-          <w:lang w:val="en-US"/>
-        </w:rPr>
         <w:sectPr>
-          <w:headerReference w:type="default" r:id="rId13"/>
-          <w:footerReference w:type="default" r:id="rId14"/>
+          <w:headerReference w:type="default" r:id="rId11"/>
+          <w:footerReference w:type="default" r:id="rId12"/>
           <w:pgSz w:w="11906" w:h="16838"/>
           <w:pgMar w:top="1079" w:right="566" w:bottom="1079" w:left="720" w:header="708" w:footer="708" w:gutter="0"/>
           <w:cols w:space="708"/>
@@ -2153,53 +1967,7 @@
           <w:szCs w:val="22"/>
           <w:lang w:val="en-US"/>
         </w:rPr>
-        <w:t>Job:</w:t>
-      </w:r>
-      <w:r>
-        <w:rPr>
-          <w:rFonts w:ascii="Calibri" w:hAnsi="Calibri" w:cs="Calibri"/>
-          <w:sz w:val="22"/>
-          <w:szCs w:val="22"/>
-          <w:lang w:val="en-US"/>
-        </w:rPr>
-        <w:tab/>
-      </w:r>
-      <w:r>
-        <w:rPr>
-          <w:rFonts w:ascii="Calibri" w:hAnsi="Calibri" w:cs="Calibri"/>
-          <w:sz w:val="22"/>
-          <w:szCs w:val="22"/>
-          <w:lang w:val="en-US"/>
-        </w:rPr>
-        <w:tab/>
-      </w:r>
-      <w:r>
-        <w:rPr>
-          <w:rFonts w:ascii="Calibri" w:hAnsi="Calibri" w:cs="Calibri"/>
-          <w:sz w:val="22"/>
-          <w:szCs w:val="22"/>
-          <w:lang w:val="en-US"/>
-        </w:rPr>
-        <w:tab/>
-      </w:r>
-      <w:r>
-        <w:rPr>
-          <w:rFonts w:ascii="Calibri" w:hAnsi="Calibri" w:cs="Calibri"/>
-          <w:sz w:val="22"/>
-          <w:szCs w:val="22"/>
-          <w:lang w:val="en-US"/>
-        </w:rPr>
-        <w:tab/>
-      </w:r>
-      <w:r>
-        <w:rPr>
-          <w:rFonts w:ascii="Calibri" w:hAnsi="Calibri" w:cs="Calibri"/>
-          <w:i/>
-          <w:sz w:val="22"/>
-          <w:szCs w:val="22"/>
-          <w:lang w:val="en-US"/>
-        </w:rPr>
-        <w:t>Specialist B in Computer Science.</w:t>
+        <w:t>-</w:t>
       </w:r>
     </w:p>
     <w:p>
@@ -4469,7 +4237,7 @@
         </w:rPr>
         <w:t xml:space="preserve"> Project” (</w:t>
       </w:r>
-      <w:hyperlink r:id="rId15" w:history="1">
+      <w:hyperlink r:id="rId13" w:history="1">
         <w:r>
           <w:rPr>
             <w:rStyle w:val="Hyperlink"/>
@@ -4556,7 +4324,7 @@
     <w:p>
       <w:pPr>
         <w:spacing w:line="360" w:lineRule="auto"/>
-        <w:ind w:left="708" w:firstLine="708"/>
+        <w:ind w:left="1416"/>
         <w:jc w:val="both"/>
         <w:rPr>
           <w:rFonts w:asciiTheme="minorHAnsi" w:hAnsiTheme="minorHAnsi" w:cstheme="minorHAnsi"/>
@@ -4574,8 +4342,94 @@
           <w:szCs w:val="18"/>
           <w:lang w:val="en-US"/>
         </w:rPr>
-        <w:t>C# language, .Net Core. Blue services. Scrum Methodology</w:t>
-      </w:r>
+        <w:t xml:space="preserve">C# language, .Net Core. </w:t>
+      </w:r>
+      <w:r>
+        <w:rPr>
+          <w:rFonts w:asciiTheme="minorHAnsi" w:hAnsiTheme="minorHAnsi" w:cstheme="minorHAnsi"/>
+          <w:i/>
+          <w:sz w:val="18"/>
+          <w:szCs w:val="18"/>
+          <w:lang w:val="en-US"/>
+        </w:rPr>
+        <w:t>Azure</w:t>
+      </w:r>
+      <w:r>
+        <w:rPr>
+          <w:rFonts w:asciiTheme="minorHAnsi" w:hAnsiTheme="minorHAnsi" w:cstheme="minorHAnsi"/>
+          <w:i/>
+          <w:sz w:val="18"/>
+          <w:szCs w:val="18"/>
+          <w:lang w:val="en-US"/>
+        </w:rPr>
+        <w:t xml:space="preserve"> services. Scrum Methodolog</w:t>
+      </w:r>
+      <w:bookmarkStart w:id="0" w:name="_GoBack"/>
+      <w:bookmarkEnd w:id="0"/>
+      <w:r>
+        <w:rPr>
+          <w:rFonts w:asciiTheme="minorHAnsi" w:hAnsiTheme="minorHAnsi" w:cstheme="minorHAnsi"/>
+          <w:i/>
+          <w:sz w:val="18"/>
+          <w:szCs w:val="18"/>
+          <w:lang w:val="en-US"/>
+        </w:rPr>
+        <w:t>y</w:t>
+      </w:r>
+      <w:r>
+        <w:rPr>
+          <w:rFonts w:asciiTheme="minorHAnsi" w:hAnsiTheme="minorHAnsi" w:cstheme="minorHAnsi"/>
+          <w:i/>
+          <w:sz w:val="18"/>
+          <w:szCs w:val="18"/>
+          <w:lang w:val="en-US"/>
+        </w:rPr>
+        <w:t xml:space="preserve">. Rest APIs. Object Oriented Programming (OOP). </w:t>
+      </w:r>
+      <w:proofErr w:type="spellStart"/>
+      <w:r>
+        <w:rPr>
+          <w:rFonts w:asciiTheme="minorHAnsi" w:hAnsiTheme="minorHAnsi" w:cstheme="minorHAnsi"/>
+          <w:i/>
+          <w:sz w:val="18"/>
+          <w:szCs w:val="18"/>
+          <w:lang w:val="en-US"/>
+        </w:rPr>
+        <w:t>CouchBase</w:t>
+      </w:r>
+      <w:proofErr w:type="spellEnd"/>
+      <w:r>
+        <w:rPr>
+          <w:rFonts w:asciiTheme="minorHAnsi" w:hAnsiTheme="minorHAnsi" w:cstheme="minorHAnsi"/>
+          <w:i/>
+          <w:sz w:val="18"/>
+          <w:szCs w:val="18"/>
+          <w:lang w:val="en-US"/>
+        </w:rPr>
+        <w:t xml:space="preserve">. </w:t>
+      </w:r>
+      <w:r>
+        <w:rPr>
+          <w:rFonts w:asciiTheme="minorHAnsi" w:hAnsiTheme="minorHAnsi" w:cstheme="minorHAnsi"/>
+          <w:i/>
+          <w:sz w:val="18"/>
+          <w:szCs w:val="18"/>
+          <w:lang w:val="en-US"/>
+        </w:rPr>
+        <w:t xml:space="preserve">                </w:t>
+      </w:r>
+      <w:proofErr w:type="spellStart"/>
+      <w:r>
+        <w:rPr>
+          <w:rFonts w:asciiTheme="minorHAnsi" w:hAnsiTheme="minorHAnsi" w:cstheme="minorHAnsi"/>
+          <w:i/>
+          <w:sz w:val="18"/>
+          <w:szCs w:val="18"/>
+          <w:lang w:val="en-US"/>
+        </w:rPr>
+        <w:t>PowerBI</w:t>
+      </w:r>
+      <w:proofErr w:type="spellEnd"/>
     </w:p>
     <w:p>
       <w:pPr>
@@ -4646,8 +4500,6 @@
         </w:rPr>
         <w:t xml:space="preserve">that </w:t>
       </w:r>
-      <w:bookmarkStart w:id="0" w:name="_GoBack"/>
-      <w:bookmarkEnd w:id="0"/>
       <w:proofErr w:type="gramStart"/>
       <w:r>
         <w:rPr>
@@ -5639,7 +5491,6 @@
           <w:szCs w:val="22"/>
           <w:lang w:val="en-US"/>
         </w:rPr>
-        <w:lastRenderedPageBreak/>
         <w:t>“</w:t>
       </w:r>
       <w:r>
@@ -7971,7 +7822,16 @@
                 <w:szCs w:val="22"/>
                 <w:lang w:val="en-US"/>
               </w:rPr>
-              <w:t>(COMPANY TO WHICH I CURRENTLY BELONG).</w:t>
+              <w:t>June 2023</w:t>
+            </w:r>
+            <w:r>
+              <w:rPr>
+                <w:rFonts w:ascii="Calibri" w:hAnsi="Calibri" w:cs="Calibri"/>
+                <w:sz w:val="22"/>
+                <w:szCs w:val="22"/>
+                <w:lang w:val="en-US"/>
+              </w:rPr>
+              <w:t>.</w:t>
             </w:r>
           </w:p>
         </w:tc>
@@ -8412,7 +8272,7 @@
                 <w:lang w:val="en-US"/>
               </w:rPr>
             </w:pPr>
-            <w:hyperlink r:id="rId16" w:history="1">
+            <w:hyperlink r:id="rId14" w:history="1">
               <w:r>
                 <w:rPr>
                   <w:rStyle w:val="Hyperlink"/>
@@ -8627,7 +8487,7 @@
         </w:rPr>
         <w:t>(</w:t>
       </w:r>
-      <w:hyperlink r:id="rId17" w:history="1">
+      <w:hyperlink r:id="rId15" w:history="1">
         <w:r>
           <w:rPr>
             <w:rStyle w:val="Hyperlink"/>
@@ -8830,7 +8690,16 @@
                 <w:szCs w:val="22"/>
                 <w:lang w:val="en-US"/>
               </w:rPr>
-              <w:t>(COMPANY TO WHICH I CURRENTLY BELONG).</w:t>
+              <w:t>July 2022</w:t>
+            </w:r>
+            <w:r>
+              <w:rPr>
+                <w:rFonts w:ascii="Calibri" w:hAnsi="Calibri" w:cs="Calibri"/>
+                <w:sz w:val="22"/>
+                <w:szCs w:val="22"/>
+                <w:lang w:val="en-US"/>
+              </w:rPr>
+              <w:t>.</w:t>
             </w:r>
           </w:p>
         </w:tc>
@@ -8984,7 +8853,7 @@
                 <w:lang w:val="en-US"/>
               </w:rPr>
             </w:pPr>
-            <w:hyperlink r:id="rId18" w:history="1">
+            <w:hyperlink r:id="rId16" w:history="1">
               <w:r>
                 <w:rPr>
                   <w:rStyle w:val="Hyperlink"/>
@@ -11519,7 +11388,27 @@
           <w:lang w:val="en-US"/>
         </w:rPr>
         <w:lastRenderedPageBreak/>
-        <w:t>Technologies and programming languages ​​mastered</w:t>
+        <w:t>Experiences in the following t</w:t>
+      </w:r>
+      <w:r>
+        <w:rPr>
+          <w:rFonts w:ascii="Calibri" w:hAnsi="Calibri" w:cs="Calibri"/>
+          <w:i w:val="0"/>
+          <w:sz w:val="22"/>
+          <w:szCs w:val="22"/>
+          <w:lang w:val="en-US"/>
+        </w:rPr>
+        <w:t>echnolo</w:t>
+      </w:r>
+      <w:r>
+        <w:rPr>
+          <w:rFonts w:ascii="Calibri" w:hAnsi="Calibri" w:cs="Calibri"/>
+          <w:i w:val="0"/>
+          <w:sz w:val="22"/>
+          <w:szCs w:val="22"/>
+          <w:lang w:val="en-US"/>
+        </w:rPr>
+        <w:t>gies and programming languages</w:t>
       </w:r>
       <w:r>
         <w:rPr>
@@ -11573,7 +11462,25 @@
           <w:szCs w:val="22"/>
           <w:lang w:val="en-US"/>
         </w:rPr>
-        <w:t xml:space="preserve">NetBeans + Java programming language + Hibernate + </w:t>
+        <w:t xml:space="preserve">ASP.NET Core </w:t>
+      </w:r>
+      <w:r>
+        <w:rPr>
+          <w:rFonts w:ascii="Calibri" w:hAnsi="Calibri" w:cs="Calibri"/>
+          <w:sz w:val="22"/>
+          <w:szCs w:val="22"/>
+          <w:lang w:val="en-US"/>
+        </w:rPr>
+        <w:t xml:space="preserve"> </w:t>
+      </w:r>
+      <w:r>
+        <w:rPr>
+          <w:rFonts w:ascii="Calibri" w:hAnsi="Calibri" w:cs="Calibri"/>
+          <w:sz w:val="22"/>
+          <w:szCs w:val="22"/>
+          <w:lang w:val="en-US"/>
+        </w:rPr>
+        <w:t xml:space="preserve">+ Rest APIs + </w:t>
       </w:r>
       <w:proofErr w:type="spellStart"/>
       <w:r>
@@ -11583,7 +11490,7 @@
           <w:szCs w:val="22"/>
           <w:lang w:val="en-US"/>
         </w:rPr>
-        <w:t>Postgre</w:t>
+        <w:t>Couchbase</w:t>
       </w:r>
       <w:proofErr w:type="spellEnd"/>
       <w:r>
@@ -11593,8 +11500,46 @@
           <w:szCs w:val="22"/>
           <w:lang w:val="en-US"/>
         </w:rPr>
-        <w:t xml:space="preserve"> SQL.</w:t>
-      </w:r>
+        <w:t xml:space="preserve"> </w:t>
+      </w:r>
+      <w:r>
+        <w:rPr>
+          <w:rFonts w:ascii="Calibri" w:hAnsi="Calibri" w:cs="Calibri"/>
+          <w:sz w:val="22"/>
+          <w:szCs w:val="22"/>
+          <w:lang w:val="en-US"/>
+        </w:rPr>
+        <w:t xml:space="preserve">+ </w:t>
+      </w:r>
+      <w:r>
+        <w:rPr>
+          <w:rFonts w:ascii="Calibri" w:hAnsi="Calibri" w:cs="Calibri"/>
+          <w:sz w:val="22"/>
+          <w:szCs w:val="22"/>
+          <w:lang w:val="en-US"/>
+        </w:rPr>
+        <w:t>C# Programming Language</w:t>
+      </w:r>
+      <w:r>
+        <w:rPr>
+          <w:rFonts w:ascii="Calibri" w:hAnsi="Calibri" w:cs="Calibri"/>
+          <w:sz w:val="22"/>
+          <w:szCs w:val="22"/>
+          <w:lang w:val="en-US"/>
+        </w:rPr>
+        <w:t xml:space="preserve"> + </w:t>
+      </w:r>
+      <w:proofErr w:type="spellStart"/>
+      <w:r>
+        <w:rPr>
+          <w:rFonts w:ascii="Calibri" w:hAnsi="Calibri" w:cs="Calibri"/>
+          <w:sz w:val="22"/>
+          <w:szCs w:val="22"/>
+          <w:lang w:val="en-US"/>
+        </w:rPr>
+        <w:t>PowerBI</w:t>
+      </w:r>
+      <w:proofErr w:type="spellEnd"/>
     </w:p>
     <w:p>
       <w:pPr>
@@ -11621,17 +11566,66 @@
           <w:szCs w:val="22"/>
           <w:lang w:val="en-US"/>
         </w:rPr>
-        <w:t>XHTML + CSS + JavaScript + JQuery + Bootstrap</w:t>
-      </w:r>
-      <w:r>
-        <w:rPr>
-          <w:rFonts w:ascii="Calibri" w:hAnsi="Calibri" w:cs="Calibri"/>
-          <w:sz w:val="22"/>
-          <w:szCs w:val="22"/>
-          <w:lang w:val="en-US"/>
-        </w:rPr>
-        <w:t>.</w:t>
-      </w:r>
+        <w:t xml:space="preserve">Angular + ASP.NET </w:t>
+      </w:r>
+      <w:r>
+        <w:rPr>
+          <w:rFonts w:ascii="Calibri" w:hAnsi="Calibri" w:cs="Calibri"/>
+          <w:sz w:val="22"/>
+          <w:szCs w:val="22"/>
+          <w:lang w:val="en-US"/>
+        </w:rPr>
+        <w:t xml:space="preserve">Core + </w:t>
+      </w:r>
+      <w:r>
+        <w:rPr>
+          <w:rFonts w:ascii="Calibri" w:hAnsi="Calibri" w:cs="Calibri"/>
+          <w:sz w:val="22"/>
+          <w:szCs w:val="22"/>
+          <w:lang w:val="en-US"/>
+        </w:rPr>
+        <w:t xml:space="preserve">Rest APIs + </w:t>
+      </w:r>
+      <w:r>
+        <w:rPr>
+          <w:rFonts w:ascii="Calibri" w:hAnsi="Calibri" w:cs="Calibri"/>
+          <w:sz w:val="22"/>
+          <w:szCs w:val="22"/>
+          <w:lang w:val="en-US"/>
+        </w:rPr>
+        <w:t xml:space="preserve">SQL Server + Entity Framework + </w:t>
+      </w:r>
+      <w:proofErr w:type="spellStart"/>
+      <w:r>
+        <w:rPr>
+          <w:rFonts w:ascii="Calibri" w:hAnsi="Calibri" w:cs="Calibri"/>
+          <w:sz w:val="22"/>
+          <w:szCs w:val="22"/>
+          <w:lang w:val="en-US"/>
+        </w:rPr>
+        <w:t>Linq</w:t>
+      </w:r>
+      <w:proofErr w:type="spellEnd"/>
+      <w:r>
+        <w:rPr>
+          <w:rFonts w:ascii="Calibri" w:hAnsi="Calibri" w:cs="Calibri"/>
+          <w:sz w:val="22"/>
+          <w:szCs w:val="22"/>
+          <w:lang w:val="en-US"/>
+        </w:rPr>
+        <w:t xml:space="preserve"> + </w:t>
+      </w:r>
+      <w:proofErr w:type="spellStart"/>
+      <w:r>
+        <w:rPr>
+          <w:rFonts w:ascii="Calibri" w:hAnsi="Calibri" w:cs="Calibri"/>
+          <w:sz w:val="22"/>
+          <w:szCs w:val="22"/>
+          <w:lang w:val="en-US"/>
+        </w:rPr>
+        <w:t>Sqlite</w:t>
+      </w:r>
+      <w:proofErr w:type="spellEnd"/>
     </w:p>
     <w:p>
       <w:pPr>
@@ -11658,7 +11652,7 @@
           <w:szCs w:val="22"/>
           <w:lang w:val="en-US"/>
         </w:rPr>
-        <w:t xml:space="preserve">Microsoft Visual Studio .NET (IDE) + C # + NET programming language. Remoting + SQL Server + </w:t>
+        <w:t xml:space="preserve">Microsoft Visual Studio .NET (IDE) + C# Programming Language + NET. Remoting + SQL Server + </w:t>
       </w:r>
       <w:proofErr w:type="spellStart"/>
       <w:r>
@@ -11678,7 +11672,25 @@
           <w:szCs w:val="22"/>
           <w:lang w:val="en-US"/>
         </w:rPr>
-        <w:t xml:space="preserve"> (Configuration Manager) + </w:t>
+        <w:t xml:space="preserve"> (</w:t>
+      </w:r>
+      <w:r>
+        <w:rPr>
+          <w:rFonts w:ascii="Calibri" w:hAnsi="Calibri" w:cs="Calibri"/>
+          <w:sz w:val="22"/>
+          <w:szCs w:val="22"/>
+          <w:lang w:val="en-US"/>
+        </w:rPr>
+        <w:t>Configuration Manager</w:t>
+      </w:r>
+      <w:r>
+        <w:rPr>
+          <w:rFonts w:ascii="Calibri" w:hAnsi="Calibri" w:cs="Calibri"/>
+          <w:sz w:val="22"/>
+          <w:szCs w:val="22"/>
+          <w:lang w:val="en-US"/>
+        </w:rPr>
+        <w:t xml:space="preserve">) + </w:t>
       </w:r>
       <w:proofErr w:type="spellStart"/>
       <w:r>
@@ -11691,15 +11703,6 @@
         <w:t>Linq</w:t>
       </w:r>
       <w:proofErr w:type="spellEnd"/>
-      <w:r>
-        <w:rPr>
-          <w:rFonts w:ascii="Calibri" w:hAnsi="Calibri" w:cs="Calibri"/>
-          <w:sz w:val="22"/>
-          <w:szCs w:val="22"/>
-          <w:lang w:val="en-US"/>
-        </w:rPr>
-        <w:t>.</w:t>
-      </w:r>
     </w:p>
     <w:p>
       <w:pPr>
@@ -11754,7 +11757,25 @@
           <w:szCs w:val="22"/>
           <w:lang w:val="en-US"/>
         </w:rPr>
-        <w:t>UML + Enterprise Architect (Software Engineering).</w:t>
+        <w:t>UML + Enterprise Architect (Case T</w:t>
+      </w:r>
+      <w:r>
+        <w:rPr>
+          <w:rFonts w:ascii="Calibri" w:hAnsi="Calibri" w:cs="Calibri"/>
+          <w:sz w:val="22"/>
+          <w:szCs w:val="22"/>
+          <w:lang w:val="en-US"/>
+        </w:rPr>
+        <w:t>ool for Software D</w:t>
+      </w:r>
+      <w:r>
+        <w:rPr>
+          <w:rFonts w:ascii="Calibri" w:hAnsi="Calibri" w:cs="Calibri"/>
+          <w:sz w:val="22"/>
+          <w:szCs w:val="22"/>
+          <w:lang w:val="en-US"/>
+        </w:rPr>
+        <w:t>esign).</w:t>
       </w:r>
     </w:p>
     <w:p>
@@ -11782,7 +11803,7 @@
           <w:szCs w:val="22"/>
           <w:lang w:val="en-US"/>
         </w:rPr>
-        <w:t xml:space="preserve">.NET MVC + JQuery + Bootstrap + SQL Server + Entity Framework + </w:t>
+        <w:t xml:space="preserve">NetBeans + Java Programming Language + Hibernate + </w:t>
       </w:r>
       <w:proofErr w:type="spellStart"/>
       <w:r>
@@ -11792,7 +11813,7 @@
           <w:szCs w:val="22"/>
           <w:lang w:val="en-US"/>
         </w:rPr>
-        <w:t>Linq</w:t>
+        <w:t>Postgre</w:t>
       </w:r>
       <w:proofErr w:type="spellEnd"/>
       <w:r>
@@ -11802,75 +11823,7 @@
           <w:szCs w:val="22"/>
           <w:lang w:val="en-US"/>
         </w:rPr>
-        <w:t>.</w:t>
-      </w:r>
-    </w:p>
-    <w:p>
-      <w:pPr>
-        <w:numPr>
-          <w:ilvl w:val="0"/>
-          <w:numId w:val="5"/>
-        </w:numPr>
-        <w:autoSpaceDE w:val="0"/>
-        <w:autoSpaceDN w:val="0"/>
-        <w:adjustRightInd w:val="0"/>
-        <w:spacing w:line="300" w:lineRule="auto"/>
-        <w:jc w:val="both"/>
-        <w:rPr>
-          <w:rFonts w:ascii="Calibri" w:hAnsi="Calibri" w:cs="Calibri"/>
-          <w:sz w:val="22"/>
-          <w:szCs w:val="22"/>
-          <w:lang w:val="en-US"/>
-        </w:rPr>
-      </w:pPr>
-      <w:r>
-        <w:rPr>
-          <w:rFonts w:ascii="Calibri" w:hAnsi="Calibri" w:cs="Calibri"/>
-          <w:sz w:val="22"/>
-          <w:szCs w:val="22"/>
-          <w:lang w:val="en-US"/>
-        </w:rPr>
-        <w:t xml:space="preserve">Angular + ASP.NET Core + SQL Server + Entity Framework + </w:t>
-      </w:r>
-      <w:proofErr w:type="spellStart"/>
-      <w:r>
-        <w:rPr>
-          <w:rFonts w:ascii="Calibri" w:hAnsi="Calibri" w:cs="Calibri"/>
-          <w:sz w:val="22"/>
-          <w:szCs w:val="22"/>
-          <w:lang w:val="en-US"/>
-        </w:rPr>
-        <w:t>Linq</w:t>
-      </w:r>
-      <w:proofErr w:type="spellEnd"/>
-      <w:r>
-        <w:rPr>
-          <w:rFonts w:ascii="Calibri" w:hAnsi="Calibri" w:cs="Calibri"/>
-          <w:sz w:val="22"/>
-          <w:szCs w:val="22"/>
-          <w:lang w:val="en-US"/>
-        </w:rPr>
-        <w:t xml:space="preserve"> + </w:t>
-      </w:r>
-      <w:proofErr w:type="spellStart"/>
-      <w:r>
-        <w:rPr>
-          <w:rFonts w:ascii="Calibri" w:hAnsi="Calibri" w:cs="Calibri"/>
-          <w:sz w:val="22"/>
-          <w:szCs w:val="22"/>
-          <w:lang w:val="en-US"/>
-        </w:rPr>
-        <w:t>Sqlite</w:t>
-      </w:r>
-      <w:proofErr w:type="spellEnd"/>
-      <w:r>
-        <w:rPr>
-          <w:rFonts w:ascii="Calibri" w:hAnsi="Calibri" w:cs="Calibri"/>
-          <w:sz w:val="22"/>
-          <w:szCs w:val="22"/>
-          <w:lang w:val="en-US"/>
-        </w:rPr>
-        <w:t>.</w:t>
+        <w:t xml:space="preserve"> SQL.</w:t>
       </w:r>
     </w:p>
     <w:p>
@@ -15812,7 +15765,7 @@
         <w:sz w:val="22"/>
         <w:szCs w:val="22"/>
       </w:rPr>
-      <w:t>January</w:t>
+      <w:t>August</w:t>
     </w:r>
     <w:proofErr w:type="spellEnd"/>
     <w:r>
@@ -15821,7 +15774,7 @@
         <w:sz w:val="22"/>
         <w:szCs w:val="22"/>
       </w:rPr>
-      <w:t xml:space="preserve"> 22, 2022</w:t>
+      <w:t xml:space="preserve"> 6, 2023</w:t>
     </w:r>
     <w:r>
       <w:rPr>

</xml_diff>